<commit_message>
Delete Citizen Backend part minor change
</commit_message>
<xml_diff>
--- a/PUSL3111_Final_Report_Group__21.docx
+++ b/PUSL3111_Final_Report_Group__21.docx
@@ -43,19 +43,7 @@
               <w:rPr>
                 <w:rFonts w:cstheme="minorHAnsi"/>
               </w:rPr>
-              <w:t xml:space="preserve"> </w:t>
-            </w:r>
-            <w:r>
-              <w:rPr>
-                <w:rFonts w:cstheme="minorHAnsi"/>
-              </w:rPr>
-              <w:t>V P N Sulakshika</w:t>
-            </w:r>
-            <w:r>
-              <w:rPr>
-                <w:rFonts w:cstheme="minorHAnsi"/>
-              </w:rPr>
-              <w:t xml:space="preserve"> </w:t>
+              <w:t xml:space="preserve"> V P N Sulakshika </w:t>
             </w:r>
           </w:p>
         </w:tc>
@@ -242,16 +230,7 @@
                 <w:szCs w:val="24"/>
                 <w:lang w:val="en-US"/>
               </w:rPr>
-              <w:t xml:space="preserve"> REST API Web and </w:t>
-            </w:r>
-            <w:r>
-              <w:rPr>
-                <w:rFonts w:cstheme="minorHAnsi"/>
-                <w:bCs/>
-                <w:szCs w:val="24"/>
-                <w:lang w:val="en-US"/>
-              </w:rPr>
-              <w:t>Mobile Applications</w:t>
+              <w:t xml:space="preserve"> REST API Web and Mobile Applications</w:t>
             </w:r>
           </w:p>
           <w:p/>
@@ -360,15 +339,7 @@
                 <w:color w:val="000000" w:themeColor="text1"/>
                 <w:szCs w:val="24"/>
               </w:rPr>
-              <w:t>BSc (Hons) Software Engineering</w:t>
-            </w:r>
-            <w:r>
-              <w:rPr>
-                <w:rFonts w:cstheme="minorHAnsi"/>
-                <w:color w:val="000000" w:themeColor="text1"/>
-                <w:szCs w:val="24"/>
-              </w:rPr>
-              <w:t xml:space="preserve"> </w:t>
+              <w:t xml:space="preserve">BSc (Hons) Software Engineering </w:t>
             </w:r>
           </w:p>
           <w:p/>
@@ -485,13 +456,7 @@
               <w:rPr>
                 <w:rFonts w:cstheme="minorHAnsi"/>
               </w:rPr>
-              <w:t>10707385 - V P N Sulakshika</w:t>
-            </w:r>
-            <w:r>
-              <w:rPr>
-                <w:rFonts w:cstheme="minorHAnsi"/>
-              </w:rPr>
-              <w:t xml:space="preserve"> </w:t>
+              <w:t xml:space="preserve">10707385 - V P N Sulakshika </w:t>
             </w:r>
             <w:r>
               <w:rPr>
@@ -1673,6 +1638,13 @@
     </w:p>
     <w:sdt>
       <w:sdtPr>
+        <w:rPr>
+          <w:rFonts w:asciiTheme="minorHAnsi" w:eastAsiaTheme="minorHAnsi" w:hAnsiTheme="minorHAnsi" w:cstheme="minorBidi"/>
+          <w:b w:val="0"/>
+          <w:bCs w:val="0"/>
+          <w:sz w:val="24"/>
+          <w:szCs w:val="22"/>
+        </w:rPr>
         <w:id w:val="-1279710475"/>
         <w:docPartObj>
           <w:docPartGallery w:val="Table of Contents"/>
@@ -1681,10 +1653,7 @@
       </w:sdtPr>
       <w:sdtEndPr>
         <w:rPr>
-          <w:rFonts w:asciiTheme="minorHAnsi" w:eastAsiaTheme="minorHAnsi" w:hAnsiTheme="minorHAnsi" w:cstheme="minorBidi"/>
           <w:noProof/>
-          <w:sz w:val="24"/>
-          <w:szCs w:val="22"/>
         </w:rPr>
       </w:sdtEndPr>
       <w:sdtContent>
@@ -4975,6 +4944,7 @@
     </w:p>
     <w:p>
       <w:pPr>
+        <w:pStyle w:val="NoSpacing"/>
         <w:rPr>
           <w:lang w:val="en-US"/>
         </w:rPr>
@@ -5160,6 +5130,7 @@
     </w:p>
     <w:p>
       <w:pPr>
+        <w:pStyle w:val="NoSpacing"/>
         <w:rPr>
           <w:lang w:val="en-US"/>
         </w:rPr>
@@ -5296,7 +5267,6 @@
         </w:rPr>
         <w:t xml:space="preserve">&amp; </w:t>
       </w:r>
-      <w:proofErr w:type="gramStart"/>
       <w:r>
         <w:rPr>
           <w:rFonts w:ascii="Times New Roman" w:hAnsi="Times New Roman" w:cs="Times New Roman"/>
@@ -5304,9 +5274,8 @@
           <w:szCs w:val="24"/>
           <w:lang w:val="en-US"/>
         </w:rPr>
-        <w:t>database</w:t>
-      </w:r>
-      <w:proofErr w:type="gramEnd"/>
+        <w:t>Database</w:t>
+      </w:r>
     </w:p>
     <w:p>
       <w:pPr>
@@ -5317,6 +5286,7 @@
     </w:p>
     <w:p>
       <w:pPr>
+        <w:pStyle w:val="NoSpacing"/>
         <w:rPr>
           <w:lang w:val="en-US"/>
         </w:rPr>
@@ -5574,6 +5544,7 @@
     </w:p>
     <w:p>
       <w:pPr>
+        <w:pStyle w:val="NoSpacing"/>
         <w:rPr>
           <w:lang w:val="en-US"/>
         </w:rPr>
@@ -5605,6 +5576,7 @@
     </w:p>
     <w:p>
       <w:pPr>
+        <w:pStyle w:val="NoSpacing"/>
         <w:rPr>
           <w:lang w:val="en-US"/>
         </w:rPr>
@@ -5617,11 +5589,8 @@
           <w:ilvl w:val="1"/>
           <w:numId w:val="6"/>
         </w:numPr>
-        <w:tabs>
-          <w:tab w:val="num" w:pos="1440"/>
-        </w:tabs>
         <w:spacing w:line="276" w:lineRule="auto"/>
-        <w:ind w:left="1440" w:hanging="360"/>
+        <w:ind w:left="993" w:hanging="589"/>
         <w:rPr>
           <w:rFonts w:ascii="Times New Roman" w:hAnsi="Times New Roman" w:cs="Times New Roman"/>
         </w:rPr>
@@ -5643,6 +5612,7 @@
     </w:p>
     <w:p>
       <w:pPr>
+        <w:pStyle w:val="NoSpacing"/>
         <w:rPr>
           <w:lang w:val="en-US"/>
         </w:rPr>
@@ -5704,6 +5674,7 @@
     </w:p>
     <w:p>
       <w:pPr>
+        <w:pStyle w:val="NoSpacing"/>
         <w:rPr>
           <w:lang w:val="en-US"/>
         </w:rPr>
@@ -5717,7 +5688,7 @@
           <w:numId w:val="6"/>
         </w:numPr>
         <w:spacing w:line="276" w:lineRule="auto"/>
-        <w:ind w:left="1440" w:hanging="360"/>
+        <w:ind w:left="993" w:hanging="567"/>
         <w:rPr>
           <w:rFonts w:ascii="Times New Roman" w:hAnsi="Times New Roman" w:cs="Times New Roman"/>
         </w:rPr>
@@ -5741,6 +5712,67 @@
     </w:p>
     <w:p>
       <w:pPr>
+        <w:pStyle w:val="NoSpacing"/>
+        <w:rPr>
+          <w:lang w:val="en-US"/>
+        </w:rPr>
+      </w:pPr>
+    </w:p>
+    <w:p>
+      <w:pPr>
+        <w:pStyle w:val="NoSpacing"/>
+        <w:rPr>
+          <w:lang w:val="en-US"/>
+        </w:rPr>
+      </w:pPr>
+    </w:p>
+    <w:p>
+      <w:pPr>
+        <w:pStyle w:val="Heading3"/>
+        <w:numPr>
+          <w:ilvl w:val="1"/>
+          <w:numId w:val="6"/>
+        </w:numPr>
+        <w:spacing w:line="276" w:lineRule="auto"/>
+        <w:ind w:left="993" w:hanging="567"/>
+        <w:rPr>
+          <w:rFonts w:ascii="Times New Roman" w:hAnsi="Times New Roman" w:cs="Times New Roman"/>
+        </w:rPr>
+      </w:pPr>
+      <w:bookmarkStart w:id="19" w:name="_Toc102827351"/>
+      <w:r>
+        <w:rPr>
+          <w:rFonts w:ascii="Times New Roman" w:hAnsi="Times New Roman" w:cs="Times New Roman"/>
+        </w:rPr>
+        <w:t xml:space="preserve">10707417 – H J K I </w:t>
+      </w:r>
+      <w:proofErr w:type="spellStart"/>
+      <w:r>
+        <w:rPr>
+          <w:rFonts w:ascii="Times New Roman" w:hAnsi="Times New Roman" w:cs="Times New Roman"/>
+        </w:rPr>
+        <w:t>Wijerama</w:t>
+      </w:r>
+      <w:bookmarkEnd w:id="19"/>
+      <w:proofErr w:type="spellEnd"/>
+      <w:r>
+        <w:rPr>
+          <w:rFonts w:ascii="Times New Roman" w:hAnsi="Times New Roman" w:cs="Times New Roman"/>
+        </w:rPr>
+        <w:t xml:space="preserve"> </w:t>
+      </w:r>
+    </w:p>
+    <w:p>
+      <w:pPr>
+        <w:pStyle w:val="NoSpacing"/>
+        <w:rPr>
+          <w:lang w:val="en-US"/>
+        </w:rPr>
+      </w:pPr>
+    </w:p>
+    <w:p>
+      <w:pPr>
+        <w:pStyle w:val="NoSpacing"/>
         <w:rPr>
           <w:lang w:val="en-US"/>
         </w:rPr>
@@ -5754,30 +5786,22 @@
           <w:numId w:val="6"/>
         </w:numPr>
         <w:tabs>
-          <w:tab w:val="num" w:pos="1440"/>
+          <w:tab w:val="num" w:pos="1276"/>
         </w:tabs>
         <w:spacing w:line="276" w:lineRule="auto"/>
-        <w:ind w:left="1440" w:hanging="360"/>
-        <w:rPr>
-          <w:rFonts w:ascii="Times New Roman" w:hAnsi="Times New Roman" w:cs="Times New Roman"/>
-        </w:rPr>
-      </w:pPr>
-      <w:bookmarkStart w:id="19" w:name="_Toc102827351"/>
-      <w:r>
-        <w:rPr>
-          <w:rFonts w:ascii="Times New Roman" w:hAnsi="Times New Roman" w:cs="Times New Roman"/>
-        </w:rPr>
-        <w:t xml:space="preserve">10707417 – H J K I </w:t>
-      </w:r>
-      <w:proofErr w:type="spellStart"/>
-      <w:r>
-        <w:rPr>
-          <w:rFonts w:ascii="Times New Roman" w:hAnsi="Times New Roman" w:cs="Times New Roman"/>
-        </w:rPr>
-        <w:t>Wijerama</w:t>
-      </w:r>
-      <w:bookmarkEnd w:id="19"/>
-      <w:proofErr w:type="spellEnd"/>
+        <w:ind w:left="993" w:hanging="567"/>
+        <w:rPr>
+          <w:rFonts w:ascii="Times New Roman" w:hAnsi="Times New Roman" w:cs="Times New Roman"/>
+        </w:rPr>
+      </w:pPr>
+      <w:bookmarkStart w:id="20" w:name="_Toc102827352"/>
+      <w:r>
+        <w:rPr>
+          <w:rFonts w:ascii="Times New Roman" w:hAnsi="Times New Roman" w:cs="Times New Roman"/>
+        </w:rPr>
+        <w:t>10707129 – K L D Anupama</w:t>
+      </w:r>
+      <w:bookmarkEnd w:id="20"/>
       <w:r>
         <w:rPr>
           <w:rFonts w:ascii="Times New Roman" w:hAnsi="Times New Roman" w:cs="Times New Roman"/>
@@ -5787,6 +5811,15 @@
     </w:p>
     <w:p>
       <w:pPr>
+        <w:pStyle w:val="NoSpacing"/>
+        <w:rPr>
+          <w:lang w:val="en-US"/>
+        </w:rPr>
+      </w:pPr>
+    </w:p>
+    <w:p>
+      <w:pPr>
+        <w:pStyle w:val="NoSpacing"/>
         <w:rPr>
           <w:lang w:val="en-US"/>
         </w:rPr>
@@ -5800,31 +5833,42 @@
           <w:numId w:val="6"/>
         </w:numPr>
         <w:tabs>
-          <w:tab w:val="num" w:pos="1440"/>
+          <w:tab w:val="num" w:pos="1276"/>
         </w:tabs>
         <w:spacing w:line="276" w:lineRule="auto"/>
-        <w:ind w:left="1440" w:hanging="360"/>
-        <w:rPr>
-          <w:rFonts w:ascii="Times New Roman" w:hAnsi="Times New Roman" w:cs="Times New Roman"/>
-        </w:rPr>
-      </w:pPr>
-      <w:bookmarkStart w:id="20" w:name="_Toc102827352"/>
-      <w:r>
-        <w:rPr>
-          <w:rFonts w:ascii="Times New Roman" w:hAnsi="Times New Roman" w:cs="Times New Roman"/>
-        </w:rPr>
-        <w:t>10707129 – K L D Anupama</w:t>
-      </w:r>
-      <w:bookmarkEnd w:id="20"/>
-      <w:r>
-        <w:rPr>
-          <w:rFonts w:ascii="Times New Roman" w:hAnsi="Times New Roman" w:cs="Times New Roman"/>
-        </w:rPr>
-        <w:t xml:space="preserve"> </w:t>
-      </w:r>
-    </w:p>
-    <w:p>
-      <w:pPr>
+        <w:ind w:left="993" w:hanging="567"/>
+        <w:rPr>
+          <w:rFonts w:ascii="Times New Roman" w:hAnsi="Times New Roman" w:cs="Times New Roman"/>
+        </w:rPr>
+      </w:pPr>
+      <w:bookmarkStart w:id="21" w:name="_Toc102827353"/>
+      <w:r>
+        <w:rPr>
+          <w:rFonts w:ascii="Times New Roman" w:hAnsi="Times New Roman" w:cs="Times New Roman"/>
+        </w:rPr>
+        <w:t xml:space="preserve">10707372 - P D S </w:t>
+      </w:r>
+      <w:proofErr w:type="spellStart"/>
+      <w:r>
+        <w:rPr>
+          <w:rFonts w:ascii="Times New Roman" w:hAnsi="Times New Roman" w:cs="Times New Roman"/>
+        </w:rPr>
+        <w:t>Sigera</w:t>
+      </w:r>
+      <w:bookmarkEnd w:id="21"/>
+      <w:proofErr w:type="spellEnd"/>
+    </w:p>
+    <w:p>
+      <w:pPr>
+        <w:pStyle w:val="NoSpacing"/>
+        <w:rPr>
+          <w:lang w:val="en-US"/>
+        </w:rPr>
+      </w:pPr>
+    </w:p>
+    <w:p>
+      <w:pPr>
+        <w:pStyle w:val="NoSpacing"/>
         <w:rPr>
           <w:lang w:val="en-US"/>
         </w:rPr>
@@ -5838,33 +5882,46 @@
           <w:numId w:val="6"/>
         </w:numPr>
         <w:tabs>
-          <w:tab w:val="num" w:pos="1440"/>
+          <w:tab w:val="num" w:pos="1276"/>
         </w:tabs>
         <w:spacing w:line="276" w:lineRule="auto"/>
-        <w:ind w:left="1440" w:hanging="360"/>
-        <w:rPr>
-          <w:rFonts w:ascii="Times New Roman" w:hAnsi="Times New Roman" w:cs="Times New Roman"/>
-        </w:rPr>
-      </w:pPr>
-      <w:bookmarkStart w:id="21" w:name="_Toc102827353"/>
-      <w:r>
-        <w:rPr>
-          <w:rFonts w:ascii="Times New Roman" w:hAnsi="Times New Roman" w:cs="Times New Roman"/>
-        </w:rPr>
-        <w:t xml:space="preserve">10707372 - P D S </w:t>
+        <w:ind w:left="993" w:hanging="567"/>
+        <w:rPr>
+          <w:rFonts w:ascii="Times New Roman" w:hAnsi="Times New Roman" w:cs="Times New Roman"/>
+        </w:rPr>
+      </w:pPr>
+      <w:bookmarkStart w:id="22" w:name="_Toc102827354"/>
+      <w:r>
+        <w:rPr>
+          <w:rFonts w:ascii="Times New Roman" w:hAnsi="Times New Roman" w:cs="Times New Roman"/>
+        </w:rPr>
+        <w:t xml:space="preserve">10707291 – S </w:t>
       </w:r>
       <w:proofErr w:type="spellStart"/>
       <w:r>
         <w:rPr>
           <w:rFonts w:ascii="Times New Roman" w:hAnsi="Times New Roman" w:cs="Times New Roman"/>
         </w:rPr>
-        <w:t>Sigera</w:t>
-      </w:r>
-      <w:bookmarkEnd w:id="21"/>
+        <w:t>S</w:t>
+      </w:r>
       <w:proofErr w:type="spellEnd"/>
-    </w:p>
-    <w:p>
-      <w:pPr>
+      <w:r>
+        <w:rPr>
+          <w:rFonts w:ascii="Times New Roman" w:hAnsi="Times New Roman" w:cs="Times New Roman"/>
+        </w:rPr>
+        <w:t xml:space="preserve"> N S Nevins</w:t>
+      </w:r>
+      <w:bookmarkEnd w:id="22"/>
+      <w:r>
+        <w:rPr>
+          <w:rFonts w:ascii="Times New Roman" w:hAnsi="Times New Roman" w:cs="Times New Roman"/>
+        </w:rPr>
+        <w:t xml:space="preserve"> </w:t>
+      </w:r>
+    </w:p>
+    <w:p>
+      <w:pPr>
+        <w:pStyle w:val="NoSpacing"/>
         <w:rPr>
           <w:lang w:val="en-US"/>
         </w:rPr>
@@ -5872,51 +5929,7 @@
     </w:p>
     <w:p>
       <w:pPr>
-        <w:pStyle w:val="Heading3"/>
-        <w:numPr>
-          <w:ilvl w:val="1"/>
-          <w:numId w:val="6"/>
-        </w:numPr>
-        <w:tabs>
-          <w:tab w:val="num" w:pos="1440"/>
-        </w:tabs>
-        <w:spacing w:line="276" w:lineRule="auto"/>
-        <w:ind w:left="1440" w:hanging="360"/>
-        <w:rPr>
-          <w:rFonts w:ascii="Times New Roman" w:hAnsi="Times New Roman" w:cs="Times New Roman"/>
-        </w:rPr>
-      </w:pPr>
-      <w:bookmarkStart w:id="22" w:name="_Toc102827354"/>
-      <w:r>
-        <w:rPr>
-          <w:rFonts w:ascii="Times New Roman" w:hAnsi="Times New Roman" w:cs="Times New Roman"/>
-        </w:rPr>
-        <w:t xml:space="preserve">10707291 – S </w:t>
-      </w:r>
-      <w:proofErr w:type="spellStart"/>
-      <w:r>
-        <w:rPr>
-          <w:rFonts w:ascii="Times New Roman" w:hAnsi="Times New Roman" w:cs="Times New Roman"/>
-        </w:rPr>
-        <w:t>S</w:t>
-      </w:r>
-      <w:proofErr w:type="spellEnd"/>
-      <w:r>
-        <w:rPr>
-          <w:rFonts w:ascii="Times New Roman" w:hAnsi="Times New Roman" w:cs="Times New Roman"/>
-        </w:rPr>
-        <w:t xml:space="preserve"> N S Nevins</w:t>
-      </w:r>
-      <w:bookmarkEnd w:id="22"/>
-      <w:r>
-        <w:rPr>
-          <w:rFonts w:ascii="Times New Roman" w:hAnsi="Times New Roman" w:cs="Times New Roman"/>
-        </w:rPr>
-        <w:t xml:space="preserve"> </w:t>
-      </w:r>
-    </w:p>
-    <w:p>
-      <w:pPr>
+        <w:pStyle w:val="NoSpacing"/>
         <w:rPr>
           <w:lang w:val="en-US"/>
         </w:rPr>
@@ -5924,13 +5937,7 @@
     </w:p>
     <w:p>
       <w:pPr>
-        <w:rPr>
-          <w:lang w:val="en-US"/>
-        </w:rPr>
-      </w:pPr>
-    </w:p>
-    <w:p>
-      <w:pPr>
+        <w:pStyle w:val="NoSpacing"/>
         <w:rPr>
           <w:lang w:val="en-US"/>
         </w:rPr>
@@ -5949,8 +5956,8 @@
           <w:szCs w:val="22"/>
         </w:rPr>
       </w:pPr>
-      <w:bookmarkStart w:id="23" w:name="_Toc102827355"/>
-      <w:bookmarkStart w:id="24" w:name="_Toc102821739"/>
+      <w:bookmarkStart w:id="23" w:name="_Toc102821739"/>
+      <w:bookmarkStart w:id="24" w:name="_Toc102827355"/>
       <w:r>
         <w:rPr>
           <w:rFonts w:ascii="Times New Roman" w:hAnsi="Times New Roman" w:cs="Times New Roman"/>
@@ -5959,7 +5966,7 @@
         </w:rPr>
         <w:t>Risks and Outcomes</w:t>
       </w:r>
-      <w:bookmarkEnd w:id="24"/>
+      <w:bookmarkEnd w:id="23"/>
       <w:r>
         <w:rPr>
           <w:rFonts w:ascii="Times New Roman" w:hAnsi="Times New Roman" w:cs="Times New Roman"/>
@@ -5978,6 +5985,7 @@
     </w:p>
     <w:p>
       <w:pPr>
+        <w:pStyle w:val="NoSpacing"/>
         <w:rPr>
           <w:lang w:val="en-US"/>
         </w:rPr>
@@ -6004,7 +6012,7 @@
         </w:rPr>
         <w:t>Summary</w:t>
       </w:r>
-      <w:bookmarkEnd w:id="23"/>
+      <w:bookmarkEnd w:id="24"/>
       <w:r>
         <w:rPr>
           <w:rFonts w:ascii="Times New Roman" w:hAnsi="Times New Roman" w:cs="Times New Roman"/>
@@ -6023,6 +6031,7 @@
     </w:p>
     <w:p>
       <w:pPr>
+        <w:pStyle w:val="NoSpacing"/>
         <w:rPr>
           <w:lang w:val="en-US"/>
         </w:rPr>
@@ -6155,6 +6164,7 @@
         <w:docPartUnique/>
       </w:docPartObj>
     </w:sdtPr>
+    <w:sdtEndPr/>
     <w:sdtContent>
       <w:sdt>
         <w:sdtPr>
@@ -6169,6 +6179,7 @@
             <w:docPartUnique/>
           </w:docPartObj>
         </w:sdtPr>
+        <w:sdtEndPr/>
         <w:sdtContent>
           <w:p>
             <w:pPr>
@@ -7300,6 +7311,7 @@
     <w:lsdException w:name="HTML Sample" w:semiHidden="1" w:unhideWhenUsed="1"/>
     <w:lsdException w:name="HTML Typewriter" w:semiHidden="1" w:unhideWhenUsed="1"/>
     <w:lsdException w:name="HTML Variable" w:semiHidden="1" w:unhideWhenUsed="1"/>
+    <w:lsdException w:name="Normal Table" w:semiHidden="1" w:unhideWhenUsed="1"/>
     <w:lsdException w:name="annotation subject" w:semiHidden="1" w:unhideWhenUsed="1"/>
     <w:lsdException w:name="No List" w:semiHidden="1" w:unhideWhenUsed="1"/>
     <w:lsdException w:name="Outline List 1" w:semiHidden="1" w:unhideWhenUsed="1"/>
@@ -7342,8 +7354,11 @@
     <w:lsdException w:name="Table Contemporary" w:semiHidden="1" w:unhideWhenUsed="1"/>
     <w:lsdException w:name="Table Elegant" w:semiHidden="1" w:unhideWhenUsed="1"/>
     <w:lsdException w:name="Table Professional" w:semiHidden="1" w:unhideWhenUsed="1"/>
+    <w:lsdException w:name="Table Subtle 1" w:semiHidden="1" w:unhideWhenUsed="1"/>
     <w:lsdException w:name="Table Subtle 2" w:semiHidden="1" w:unhideWhenUsed="1"/>
     <w:lsdException w:name="Table Web 1" w:semiHidden="1" w:unhideWhenUsed="1"/>
+    <w:lsdException w:name="Table Web 2" w:semiHidden="1" w:unhideWhenUsed="1"/>
+    <w:lsdException w:name="Table Web 3" w:semiHidden="1" w:unhideWhenUsed="1"/>
     <w:lsdException w:name="Balloon Text" w:semiHidden="1" w:unhideWhenUsed="1"/>
     <w:lsdException w:name="Table Grid" w:uiPriority="59"/>
     <w:lsdException w:name="Table Theme" w:semiHidden="1" w:unhideWhenUsed="1"/>

</xml_diff>

<commit_message>
Minor change in backend
</commit_message>
<xml_diff>
--- a/PUSL3111_Final_Report_Group__21.docx
+++ b/PUSL3111_Final_Report_Group__21.docx
@@ -4999,6 +4999,7 @@
           <w:numId w:val="6"/>
         </w:numPr>
         <w:spacing w:line="276" w:lineRule="auto"/>
+        <w:ind w:left="1276"/>
         <w:rPr>
           <w:rFonts w:ascii="Times New Roman" w:hAnsi="Times New Roman" w:cs="Times New Roman"/>
         </w:rPr>
@@ -5039,6 +5040,829 @@
         </w:rPr>
         <w:t xml:space="preserve"> </w:t>
       </w:r>
+    </w:p>
+    <w:p>
+      <w:pPr>
+        <w:pStyle w:val="NoSpacing"/>
+        <w:rPr>
+          <w:lang w:val="en-US"/>
+        </w:rPr>
+      </w:pPr>
+    </w:p>
+    <w:p>
+      <w:pPr>
+        <w:pStyle w:val="ListParagraph"/>
+        <w:numPr>
+          <w:ilvl w:val="0"/>
+          <w:numId w:val="8"/>
+        </w:numPr>
+        <w:ind w:left="1560"/>
+        <w:rPr>
+          <w:rFonts w:ascii="Times New Roman" w:hAnsi="Times New Roman" w:cs="Times New Roman"/>
+          <w:lang w:val="en-US"/>
+        </w:rPr>
+      </w:pPr>
+      <w:r>
+        <w:rPr>
+          <w:rFonts w:ascii="Times New Roman" w:hAnsi="Times New Roman" w:cs="Times New Roman"/>
+          <w:lang w:val="en-US"/>
+        </w:rPr>
+        <w:t>/Auth</w:t>
+      </w:r>
+      <w:r>
+        <w:rPr>
+          <w:rFonts w:ascii="Times New Roman" w:hAnsi="Times New Roman" w:cs="Times New Roman"/>
+          <w:lang w:val="en-US"/>
+        </w:rPr>
+        <w:t>/</w:t>
+      </w:r>
+      <w:proofErr w:type="spellStart"/>
+      <w:r>
+        <w:rPr>
+          <w:rFonts w:ascii="Times New Roman" w:hAnsi="Times New Roman" w:cs="Times New Roman"/>
+          <w:lang w:val="en-US"/>
+        </w:rPr>
+        <w:t>GetAdmin</w:t>
+      </w:r>
+      <w:proofErr w:type="spellEnd"/>
+    </w:p>
+    <w:p>
+      <w:pPr>
+        <w:pStyle w:val="ListParagraph"/>
+        <w:ind w:left="1560"/>
+        <w:rPr>
+          <w:rFonts w:ascii="Times New Roman" w:hAnsi="Times New Roman" w:cs="Times New Roman"/>
+          <w:lang w:val="en-US"/>
+        </w:rPr>
+      </w:pPr>
+    </w:p>
+    <w:p>
+      <w:pPr>
+        <w:pStyle w:val="ListParagraph"/>
+        <w:ind w:left="1560"/>
+        <w:rPr>
+          <w:rFonts w:ascii="Times New Roman" w:hAnsi="Times New Roman" w:cs="Times New Roman"/>
+          <w:lang w:val="en-US"/>
+        </w:rPr>
+      </w:pPr>
+    </w:p>
+    <w:p>
+      <w:pPr>
+        <w:pStyle w:val="ListParagraph"/>
+        <w:numPr>
+          <w:ilvl w:val="0"/>
+          <w:numId w:val="8"/>
+        </w:numPr>
+        <w:ind w:left="1560"/>
+        <w:rPr>
+          <w:rFonts w:ascii="Times New Roman" w:hAnsi="Times New Roman" w:cs="Times New Roman"/>
+          <w:lang w:val="en-US"/>
+        </w:rPr>
+      </w:pPr>
+      <w:r>
+        <w:rPr>
+          <w:rFonts w:ascii="Times New Roman" w:hAnsi="Times New Roman" w:cs="Times New Roman"/>
+          <w:lang w:val="en-US"/>
+        </w:rPr>
+        <w:t>/Auth</w:t>
+      </w:r>
+      <w:r>
+        <w:rPr>
+          <w:rFonts w:ascii="Times New Roman" w:hAnsi="Times New Roman" w:cs="Times New Roman"/>
+          <w:lang w:val="en-US"/>
+        </w:rPr>
+        <w:t>/</w:t>
+      </w:r>
+      <w:proofErr w:type="spellStart"/>
+      <w:r>
+        <w:rPr>
+          <w:rFonts w:ascii="Times New Roman" w:hAnsi="Times New Roman" w:cs="Times New Roman"/>
+          <w:lang w:val="en-US"/>
+        </w:rPr>
+        <w:t>SignUp</w:t>
+      </w:r>
+      <w:proofErr w:type="spellEnd"/>
+      <w:r>
+        <w:rPr>
+          <w:rFonts w:ascii="Times New Roman" w:hAnsi="Times New Roman" w:cs="Times New Roman"/>
+          <w:lang w:val="en-US"/>
+        </w:rPr>
+        <w:t>/Create</w:t>
+      </w:r>
+    </w:p>
+    <w:p>
+      <w:pPr>
+        <w:pStyle w:val="ListParagraph"/>
+        <w:ind w:left="1560"/>
+        <w:rPr>
+          <w:rFonts w:ascii="Times New Roman" w:hAnsi="Times New Roman" w:cs="Times New Roman"/>
+          <w:lang w:val="en-US"/>
+        </w:rPr>
+      </w:pPr>
+    </w:p>
+    <w:p>
+      <w:pPr>
+        <w:pStyle w:val="ListParagraph"/>
+        <w:ind w:left="1560"/>
+        <w:rPr>
+          <w:rFonts w:ascii="Times New Roman" w:hAnsi="Times New Roman" w:cs="Times New Roman"/>
+          <w:lang w:val="en-US"/>
+        </w:rPr>
+      </w:pPr>
+    </w:p>
+    <w:p>
+      <w:pPr>
+        <w:pStyle w:val="ListParagraph"/>
+        <w:numPr>
+          <w:ilvl w:val="0"/>
+          <w:numId w:val="8"/>
+        </w:numPr>
+        <w:ind w:left="1560"/>
+        <w:rPr>
+          <w:rFonts w:ascii="Times New Roman" w:hAnsi="Times New Roman" w:cs="Times New Roman"/>
+          <w:lang w:val="en-US"/>
+        </w:rPr>
+      </w:pPr>
+      <w:r>
+        <w:rPr>
+          <w:rFonts w:ascii="Times New Roman" w:hAnsi="Times New Roman" w:cs="Times New Roman"/>
+          <w:lang w:val="en-US"/>
+        </w:rPr>
+        <w:t>/Auth</w:t>
+      </w:r>
+      <w:r>
+        <w:rPr>
+          <w:rFonts w:ascii="Times New Roman" w:hAnsi="Times New Roman" w:cs="Times New Roman"/>
+          <w:lang w:val="en-US"/>
+        </w:rPr>
+        <w:t>/</w:t>
+      </w:r>
+      <w:proofErr w:type="spellStart"/>
+      <w:r>
+        <w:rPr>
+          <w:rFonts w:ascii="Times New Roman" w:hAnsi="Times New Roman" w:cs="Times New Roman"/>
+          <w:lang w:val="en-US"/>
+        </w:rPr>
+        <w:t>SignIn</w:t>
+      </w:r>
+      <w:proofErr w:type="spellEnd"/>
+    </w:p>
+    <w:p>
+      <w:pPr>
+        <w:pStyle w:val="ListParagraph"/>
+        <w:ind w:left="1560"/>
+        <w:rPr>
+          <w:rFonts w:ascii="Times New Roman" w:hAnsi="Times New Roman" w:cs="Times New Roman"/>
+          <w:lang w:val="en-US"/>
+        </w:rPr>
+      </w:pPr>
+    </w:p>
+    <w:p>
+      <w:pPr>
+        <w:pStyle w:val="ListParagraph"/>
+        <w:ind w:left="1560"/>
+        <w:rPr>
+          <w:rFonts w:ascii="Times New Roman" w:hAnsi="Times New Roman" w:cs="Times New Roman"/>
+          <w:lang w:val="en-US"/>
+        </w:rPr>
+      </w:pPr>
+    </w:p>
+    <w:p>
+      <w:pPr>
+        <w:pStyle w:val="ListParagraph"/>
+        <w:numPr>
+          <w:ilvl w:val="0"/>
+          <w:numId w:val="8"/>
+        </w:numPr>
+        <w:ind w:left="1560"/>
+        <w:rPr>
+          <w:rFonts w:ascii="Times New Roman" w:hAnsi="Times New Roman" w:cs="Times New Roman"/>
+          <w:lang w:val="en-US"/>
+        </w:rPr>
+      </w:pPr>
+      <w:r>
+        <w:rPr>
+          <w:rFonts w:ascii="Times New Roman" w:hAnsi="Times New Roman" w:cs="Times New Roman"/>
+          <w:lang w:val="en-US"/>
+        </w:rPr>
+        <w:t>/Auth</w:t>
+      </w:r>
+      <w:r>
+        <w:rPr>
+          <w:rFonts w:ascii="Times New Roman" w:hAnsi="Times New Roman" w:cs="Times New Roman"/>
+          <w:lang w:val="en-US"/>
+        </w:rPr>
+        <w:t>/</w:t>
+      </w:r>
+      <w:proofErr w:type="spellStart"/>
+      <w:r>
+        <w:rPr>
+          <w:rFonts w:ascii="Times New Roman" w:hAnsi="Times New Roman" w:cs="Times New Roman"/>
+          <w:lang w:val="en-US"/>
+        </w:rPr>
+        <w:t>ReadCitizenInformation</w:t>
+      </w:r>
+      <w:proofErr w:type="spellEnd"/>
+    </w:p>
+    <w:p>
+      <w:pPr>
+        <w:pStyle w:val="ListParagraph"/>
+        <w:ind w:left="1560"/>
+        <w:rPr>
+          <w:rFonts w:ascii="Times New Roman" w:hAnsi="Times New Roman" w:cs="Times New Roman"/>
+          <w:lang w:val="en-US"/>
+        </w:rPr>
+      </w:pPr>
+    </w:p>
+    <w:p>
+      <w:pPr>
+        <w:pStyle w:val="ListParagraph"/>
+        <w:ind w:left="1560"/>
+        <w:rPr>
+          <w:rFonts w:ascii="Times New Roman" w:hAnsi="Times New Roman" w:cs="Times New Roman"/>
+          <w:lang w:val="en-US"/>
+        </w:rPr>
+      </w:pPr>
+    </w:p>
+    <w:p>
+      <w:pPr>
+        <w:pStyle w:val="ListParagraph"/>
+        <w:numPr>
+          <w:ilvl w:val="0"/>
+          <w:numId w:val="8"/>
+        </w:numPr>
+        <w:ind w:left="1560"/>
+        <w:rPr>
+          <w:rFonts w:ascii="Times New Roman" w:hAnsi="Times New Roman" w:cs="Times New Roman"/>
+          <w:lang w:val="en-US"/>
+        </w:rPr>
+      </w:pPr>
+      <w:r>
+        <w:rPr>
+          <w:rFonts w:ascii="Times New Roman" w:hAnsi="Times New Roman" w:cs="Times New Roman"/>
+          <w:lang w:val="en-US"/>
+        </w:rPr>
+        <w:t>/Auth</w:t>
+      </w:r>
+      <w:r>
+        <w:rPr>
+          <w:rFonts w:ascii="Times New Roman" w:hAnsi="Times New Roman" w:cs="Times New Roman"/>
+          <w:lang w:val="en-US"/>
+        </w:rPr>
+        <w:t>/</w:t>
+      </w:r>
+      <w:proofErr w:type="spellStart"/>
+      <w:r>
+        <w:rPr>
+          <w:rFonts w:ascii="Times New Roman" w:hAnsi="Times New Roman" w:cs="Times New Roman"/>
+          <w:lang w:val="en-US"/>
+        </w:rPr>
+        <w:t>CitizenInformationByNIC</w:t>
+      </w:r>
+      <w:proofErr w:type="spellEnd"/>
+      <w:r>
+        <w:rPr>
+          <w:rFonts w:ascii="Times New Roman" w:hAnsi="Times New Roman" w:cs="Times New Roman"/>
+          <w:lang w:val="en-US"/>
+        </w:rPr>
+        <w:t>/Get/{</w:t>
+      </w:r>
+      <w:proofErr w:type="spellStart"/>
+      <w:r>
+        <w:rPr>
+          <w:rFonts w:ascii="Times New Roman" w:hAnsi="Times New Roman" w:cs="Times New Roman"/>
+          <w:lang w:val="en-US"/>
+        </w:rPr>
+        <w:t>nic</w:t>
+      </w:r>
+      <w:proofErr w:type="spellEnd"/>
+      <w:r>
+        <w:rPr>
+          <w:rFonts w:ascii="Times New Roman" w:hAnsi="Times New Roman" w:cs="Times New Roman"/>
+          <w:lang w:val="en-US"/>
+        </w:rPr>
+        <w:t>}</w:t>
+      </w:r>
+    </w:p>
+    <w:p>
+      <w:pPr>
+        <w:pStyle w:val="ListParagraph"/>
+        <w:ind w:left="1560"/>
+        <w:rPr>
+          <w:rFonts w:ascii="Times New Roman" w:hAnsi="Times New Roman" w:cs="Times New Roman"/>
+          <w:lang w:val="en-US"/>
+        </w:rPr>
+      </w:pPr>
+    </w:p>
+    <w:p>
+      <w:pPr>
+        <w:pStyle w:val="ListParagraph"/>
+        <w:ind w:left="1560"/>
+        <w:rPr>
+          <w:rFonts w:ascii="Times New Roman" w:hAnsi="Times New Roman" w:cs="Times New Roman"/>
+          <w:lang w:val="en-US"/>
+        </w:rPr>
+      </w:pPr>
+    </w:p>
+    <w:p>
+      <w:pPr>
+        <w:pStyle w:val="ListParagraph"/>
+        <w:numPr>
+          <w:ilvl w:val="0"/>
+          <w:numId w:val="8"/>
+        </w:numPr>
+        <w:ind w:left="1560"/>
+        <w:rPr>
+          <w:rFonts w:ascii="Times New Roman" w:hAnsi="Times New Roman" w:cs="Times New Roman"/>
+          <w:lang w:val="en-US"/>
+        </w:rPr>
+      </w:pPr>
+      <w:r>
+        <w:rPr>
+          <w:rFonts w:ascii="Times New Roman" w:hAnsi="Times New Roman" w:cs="Times New Roman"/>
+          <w:lang w:val="en-US"/>
+        </w:rPr>
+        <w:t>/Auth</w:t>
+      </w:r>
+      <w:r>
+        <w:rPr>
+          <w:rFonts w:ascii="Times New Roman" w:hAnsi="Times New Roman" w:cs="Times New Roman"/>
+          <w:lang w:val="en-US"/>
+        </w:rPr>
+        <w:t>/</w:t>
+      </w:r>
+      <w:proofErr w:type="spellStart"/>
+      <w:r>
+        <w:rPr>
+          <w:rFonts w:ascii="Times New Roman" w:hAnsi="Times New Roman" w:cs="Times New Roman"/>
+          <w:lang w:val="en-US"/>
+        </w:rPr>
+        <w:t>CitizenInformationByQualification</w:t>
+      </w:r>
+      <w:proofErr w:type="spellEnd"/>
+      <w:r>
+        <w:rPr>
+          <w:rFonts w:ascii="Times New Roman" w:hAnsi="Times New Roman" w:cs="Times New Roman"/>
+          <w:lang w:val="en-US"/>
+        </w:rPr>
+        <w:t>/Get/{qualification}</w:t>
+      </w:r>
+    </w:p>
+    <w:p>
+      <w:pPr>
+        <w:pStyle w:val="ListParagraph"/>
+        <w:ind w:left="1560"/>
+        <w:rPr>
+          <w:rFonts w:ascii="Times New Roman" w:hAnsi="Times New Roman" w:cs="Times New Roman"/>
+          <w:lang w:val="en-US"/>
+        </w:rPr>
+      </w:pPr>
+    </w:p>
+    <w:p>
+      <w:pPr>
+        <w:pStyle w:val="ListParagraph"/>
+        <w:ind w:left="1560"/>
+        <w:rPr>
+          <w:rFonts w:ascii="Times New Roman" w:hAnsi="Times New Roman" w:cs="Times New Roman"/>
+          <w:lang w:val="en-US"/>
+        </w:rPr>
+      </w:pPr>
+    </w:p>
+    <w:p>
+      <w:pPr>
+        <w:pStyle w:val="ListParagraph"/>
+        <w:numPr>
+          <w:ilvl w:val="0"/>
+          <w:numId w:val="8"/>
+        </w:numPr>
+        <w:ind w:left="1560"/>
+        <w:rPr>
+          <w:rFonts w:ascii="Times New Roman" w:hAnsi="Times New Roman" w:cs="Times New Roman"/>
+          <w:lang w:val="en-US"/>
+        </w:rPr>
+      </w:pPr>
+      <w:r>
+        <w:rPr>
+          <w:rFonts w:ascii="Times New Roman" w:hAnsi="Times New Roman" w:cs="Times New Roman"/>
+          <w:lang w:val="en-US"/>
+        </w:rPr>
+        <w:t>/Auth/</w:t>
+      </w:r>
+      <w:proofErr w:type="spellStart"/>
+      <w:r>
+        <w:rPr>
+          <w:rFonts w:ascii="Times New Roman" w:hAnsi="Times New Roman" w:cs="Times New Roman"/>
+          <w:lang w:val="en-US"/>
+        </w:rPr>
+        <w:t>UpdateCitizenInformation</w:t>
+      </w:r>
+      <w:proofErr w:type="spellEnd"/>
+      <w:r>
+        <w:rPr>
+          <w:rFonts w:ascii="Times New Roman" w:hAnsi="Times New Roman" w:cs="Times New Roman"/>
+          <w:lang w:val="en-US"/>
+        </w:rPr>
+        <w:t>/</w:t>
+      </w:r>
+      <w:proofErr w:type="spellStart"/>
+      <w:r>
+        <w:rPr>
+          <w:rFonts w:ascii="Times New Roman" w:hAnsi="Times New Roman" w:cs="Times New Roman"/>
+          <w:lang w:val="en-US"/>
+        </w:rPr>
+        <w:t>UpdateQualification</w:t>
+      </w:r>
+      <w:proofErr w:type="spellEnd"/>
+      <w:r>
+        <w:rPr>
+          <w:rFonts w:ascii="Times New Roman" w:hAnsi="Times New Roman" w:cs="Times New Roman"/>
+          <w:lang w:val="en-US"/>
+        </w:rPr>
+        <w:t>/{</w:t>
+      </w:r>
+      <w:proofErr w:type="spellStart"/>
+      <w:r>
+        <w:rPr>
+          <w:rFonts w:ascii="Times New Roman" w:hAnsi="Times New Roman" w:cs="Times New Roman"/>
+          <w:lang w:val="en-US"/>
+        </w:rPr>
+        <w:t>nic</w:t>
+      </w:r>
+      <w:proofErr w:type="spellEnd"/>
+      <w:r>
+        <w:rPr>
+          <w:rFonts w:ascii="Times New Roman" w:hAnsi="Times New Roman" w:cs="Times New Roman"/>
+          <w:lang w:val="en-US"/>
+        </w:rPr>
+        <w:t>}</w:t>
+      </w:r>
+    </w:p>
+    <w:p>
+      <w:pPr>
+        <w:pStyle w:val="ListParagraph"/>
+        <w:ind w:left="1560"/>
+        <w:rPr>
+          <w:rFonts w:ascii="Times New Roman" w:hAnsi="Times New Roman" w:cs="Times New Roman"/>
+          <w:lang w:val="en-US"/>
+        </w:rPr>
+      </w:pPr>
+    </w:p>
+    <w:p>
+      <w:pPr>
+        <w:pStyle w:val="ListParagraph"/>
+        <w:ind w:left="1560"/>
+        <w:rPr>
+          <w:rFonts w:ascii="Times New Roman" w:hAnsi="Times New Roman" w:cs="Times New Roman"/>
+          <w:lang w:val="en-US"/>
+        </w:rPr>
+      </w:pPr>
+    </w:p>
+    <w:p>
+      <w:pPr>
+        <w:pStyle w:val="ListParagraph"/>
+        <w:numPr>
+          <w:ilvl w:val="0"/>
+          <w:numId w:val="8"/>
+        </w:numPr>
+        <w:ind w:left="1560"/>
+        <w:rPr>
+          <w:rFonts w:ascii="Times New Roman" w:hAnsi="Times New Roman" w:cs="Times New Roman"/>
+          <w:lang w:val="en-US"/>
+        </w:rPr>
+      </w:pPr>
+      <w:r>
+        <w:rPr>
+          <w:rFonts w:ascii="Times New Roman" w:hAnsi="Times New Roman" w:cs="Times New Roman"/>
+          <w:lang w:val="en-US"/>
+        </w:rPr>
+        <w:t>/Auth</w:t>
+      </w:r>
+      <w:r>
+        <w:rPr>
+          <w:rFonts w:ascii="Times New Roman" w:hAnsi="Times New Roman" w:cs="Times New Roman"/>
+          <w:lang w:val="en-US"/>
+        </w:rPr>
+        <w:t>/</w:t>
+      </w:r>
+      <w:proofErr w:type="spellStart"/>
+      <w:r>
+        <w:rPr>
+          <w:rFonts w:ascii="Times New Roman" w:hAnsi="Times New Roman" w:cs="Times New Roman"/>
+          <w:lang w:val="en-US"/>
+        </w:rPr>
+        <w:t>UploadCitizenDocuments</w:t>
+      </w:r>
+      <w:proofErr w:type="spellEnd"/>
+    </w:p>
+    <w:p>
+      <w:pPr>
+        <w:pStyle w:val="ListParagraph"/>
+        <w:ind w:left="1560"/>
+        <w:rPr>
+          <w:rFonts w:ascii="Times New Roman" w:hAnsi="Times New Roman" w:cs="Times New Roman"/>
+          <w:lang w:val="en-US"/>
+        </w:rPr>
+      </w:pPr>
+    </w:p>
+    <w:p>
+      <w:pPr>
+        <w:pStyle w:val="ListParagraph"/>
+        <w:ind w:left="1560"/>
+        <w:rPr>
+          <w:rFonts w:ascii="Times New Roman" w:hAnsi="Times New Roman" w:cs="Times New Roman"/>
+          <w:lang w:val="en-US"/>
+        </w:rPr>
+      </w:pPr>
+    </w:p>
+    <w:p>
+      <w:pPr>
+        <w:pStyle w:val="ListParagraph"/>
+        <w:numPr>
+          <w:ilvl w:val="0"/>
+          <w:numId w:val="8"/>
+        </w:numPr>
+        <w:ind w:left="1560"/>
+        <w:rPr>
+          <w:rFonts w:ascii="Times New Roman" w:hAnsi="Times New Roman" w:cs="Times New Roman"/>
+          <w:lang w:val="en-US"/>
+        </w:rPr>
+      </w:pPr>
+      <w:r>
+        <w:rPr>
+          <w:rFonts w:ascii="Times New Roman" w:hAnsi="Times New Roman" w:cs="Times New Roman"/>
+          <w:lang w:val="en-US"/>
+        </w:rPr>
+        <w:t>/Auth</w:t>
+      </w:r>
+      <w:r>
+        <w:rPr>
+          <w:rFonts w:ascii="Times New Roman" w:hAnsi="Times New Roman" w:cs="Times New Roman"/>
+          <w:lang w:val="en-US"/>
+        </w:rPr>
+        <w:t>/</w:t>
+      </w:r>
+      <w:proofErr w:type="spellStart"/>
+      <w:r>
+        <w:rPr>
+          <w:rFonts w:ascii="Times New Roman" w:hAnsi="Times New Roman" w:cs="Times New Roman"/>
+          <w:lang w:val="en-US"/>
+        </w:rPr>
+        <w:t>DeleteCitizen</w:t>
+      </w:r>
+      <w:proofErr w:type="spellEnd"/>
+      <w:r>
+        <w:rPr>
+          <w:rFonts w:ascii="Times New Roman" w:hAnsi="Times New Roman" w:cs="Times New Roman"/>
+          <w:lang w:val="en-US"/>
+        </w:rPr>
+        <w:t>/Delete/{</w:t>
+      </w:r>
+      <w:proofErr w:type="spellStart"/>
+      <w:r>
+        <w:rPr>
+          <w:rFonts w:ascii="Times New Roman" w:hAnsi="Times New Roman" w:cs="Times New Roman"/>
+          <w:lang w:val="en-US"/>
+        </w:rPr>
+        <w:t>userId</w:t>
+      </w:r>
+      <w:proofErr w:type="spellEnd"/>
+      <w:r>
+        <w:rPr>
+          <w:rFonts w:ascii="Times New Roman" w:hAnsi="Times New Roman" w:cs="Times New Roman"/>
+          <w:lang w:val="en-US"/>
+        </w:rPr>
+        <w:t>}</w:t>
+      </w:r>
+    </w:p>
+    <w:p>
+      <w:pPr>
+        <w:pStyle w:val="ListParagraph"/>
+        <w:ind w:left="1560"/>
+        <w:rPr>
+          <w:rFonts w:ascii="Times New Roman" w:hAnsi="Times New Roman" w:cs="Times New Roman"/>
+          <w:lang w:val="en-US"/>
+        </w:rPr>
+      </w:pPr>
+    </w:p>
+    <w:p>
+      <w:pPr>
+        <w:pStyle w:val="ListParagraph"/>
+        <w:ind w:left="1560"/>
+        <w:rPr>
+          <w:rFonts w:ascii="Times New Roman" w:hAnsi="Times New Roman" w:cs="Times New Roman"/>
+          <w:lang w:val="en-US"/>
+        </w:rPr>
+      </w:pPr>
+    </w:p>
+    <w:p>
+      <w:pPr>
+        <w:pStyle w:val="ListParagraph"/>
+        <w:numPr>
+          <w:ilvl w:val="0"/>
+          <w:numId w:val="8"/>
+        </w:numPr>
+        <w:ind w:left="1560"/>
+        <w:rPr>
+          <w:rFonts w:ascii="Times New Roman" w:hAnsi="Times New Roman" w:cs="Times New Roman"/>
+          <w:lang w:val="en-US"/>
+        </w:rPr>
+      </w:pPr>
+      <w:r>
+        <w:rPr>
+          <w:rFonts w:ascii="Times New Roman" w:hAnsi="Times New Roman" w:cs="Times New Roman"/>
+          <w:lang w:val="en-US"/>
+        </w:rPr>
+        <w:t>/Auth</w:t>
+      </w:r>
+      <w:r>
+        <w:rPr>
+          <w:rFonts w:ascii="Times New Roman" w:hAnsi="Times New Roman" w:cs="Times New Roman"/>
+          <w:lang w:val="en-US"/>
+        </w:rPr>
+        <w:t>/</w:t>
+      </w:r>
+      <w:proofErr w:type="spellStart"/>
+      <w:r>
+        <w:rPr>
+          <w:rFonts w:ascii="Times New Roman" w:hAnsi="Times New Roman" w:cs="Times New Roman"/>
+          <w:lang w:val="en-US"/>
+        </w:rPr>
+        <w:t>ReadComplaints</w:t>
+      </w:r>
+      <w:proofErr w:type="spellEnd"/>
+    </w:p>
+    <w:p>
+      <w:pPr>
+        <w:pStyle w:val="ListParagraph"/>
+        <w:ind w:left="1560"/>
+        <w:rPr>
+          <w:rFonts w:ascii="Times New Roman" w:hAnsi="Times New Roman" w:cs="Times New Roman"/>
+          <w:lang w:val="en-US"/>
+        </w:rPr>
+      </w:pPr>
+    </w:p>
+    <w:p>
+      <w:pPr>
+        <w:pStyle w:val="ListParagraph"/>
+        <w:ind w:left="1560"/>
+        <w:rPr>
+          <w:rFonts w:ascii="Times New Roman" w:hAnsi="Times New Roman" w:cs="Times New Roman"/>
+          <w:lang w:val="en-US"/>
+        </w:rPr>
+      </w:pPr>
+    </w:p>
+    <w:p>
+      <w:pPr>
+        <w:pStyle w:val="ListParagraph"/>
+        <w:numPr>
+          <w:ilvl w:val="0"/>
+          <w:numId w:val="8"/>
+        </w:numPr>
+        <w:ind w:left="1560"/>
+        <w:rPr>
+          <w:rFonts w:ascii="Times New Roman" w:hAnsi="Times New Roman" w:cs="Times New Roman"/>
+          <w:lang w:val="en-US"/>
+        </w:rPr>
+      </w:pPr>
+      <w:r>
+        <w:rPr>
+          <w:rFonts w:ascii="Times New Roman" w:hAnsi="Times New Roman" w:cs="Times New Roman"/>
+          <w:lang w:val="en-US"/>
+        </w:rPr>
+        <w:t>/Auth</w:t>
+      </w:r>
+      <w:r>
+        <w:rPr>
+          <w:rFonts w:ascii="Times New Roman" w:hAnsi="Times New Roman" w:cs="Times New Roman"/>
+          <w:lang w:val="en-US"/>
+        </w:rPr>
+        <w:t>/</w:t>
+      </w:r>
+      <w:proofErr w:type="spellStart"/>
+      <w:r>
+        <w:rPr>
+          <w:rFonts w:ascii="Times New Roman" w:hAnsi="Times New Roman" w:cs="Times New Roman"/>
+          <w:lang w:val="en-US"/>
+        </w:rPr>
+        <w:t>CreateComplaint</w:t>
+      </w:r>
+      <w:proofErr w:type="spellEnd"/>
+    </w:p>
+    <w:p>
+      <w:pPr>
+        <w:pStyle w:val="ListParagraph"/>
+        <w:ind w:left="1560"/>
+        <w:rPr>
+          <w:rFonts w:ascii="Times New Roman" w:hAnsi="Times New Roman" w:cs="Times New Roman"/>
+          <w:lang w:val="en-US"/>
+        </w:rPr>
+      </w:pPr>
+    </w:p>
+    <w:p>
+      <w:pPr>
+        <w:pStyle w:val="ListParagraph"/>
+        <w:ind w:left="1560"/>
+        <w:rPr>
+          <w:rFonts w:ascii="Times New Roman" w:hAnsi="Times New Roman" w:cs="Times New Roman"/>
+          <w:lang w:val="en-US"/>
+        </w:rPr>
+      </w:pPr>
+    </w:p>
+    <w:p>
+      <w:pPr>
+        <w:pStyle w:val="ListParagraph"/>
+        <w:numPr>
+          <w:ilvl w:val="0"/>
+          <w:numId w:val="8"/>
+        </w:numPr>
+        <w:ind w:left="1560"/>
+        <w:rPr>
+          <w:rFonts w:ascii="Times New Roman" w:hAnsi="Times New Roman" w:cs="Times New Roman"/>
+          <w:lang w:val="en-US"/>
+        </w:rPr>
+      </w:pPr>
+      <w:r>
+        <w:rPr>
+          <w:rFonts w:ascii="Times New Roman" w:hAnsi="Times New Roman" w:cs="Times New Roman"/>
+          <w:lang w:val="en-US"/>
+        </w:rPr>
+        <w:t>/Auth</w:t>
+      </w:r>
+      <w:r>
+        <w:rPr>
+          <w:rFonts w:ascii="Times New Roman" w:hAnsi="Times New Roman" w:cs="Times New Roman"/>
+          <w:lang w:val="en-US"/>
+        </w:rPr>
+        <w:t>/</w:t>
+      </w:r>
+      <w:proofErr w:type="spellStart"/>
+      <w:r>
+        <w:rPr>
+          <w:rFonts w:ascii="Times New Roman" w:hAnsi="Times New Roman" w:cs="Times New Roman"/>
+          <w:lang w:val="en-US"/>
+        </w:rPr>
+        <w:t>UpdateComplaintInformation</w:t>
+      </w:r>
+      <w:proofErr w:type="spellEnd"/>
+      <w:r>
+        <w:rPr>
+          <w:rFonts w:ascii="Times New Roman" w:hAnsi="Times New Roman" w:cs="Times New Roman"/>
+          <w:lang w:val="en-US"/>
+        </w:rPr>
+        <w:t>/Update/{</w:t>
+      </w:r>
+      <w:proofErr w:type="spellStart"/>
+      <w:r>
+        <w:rPr>
+          <w:rFonts w:ascii="Times New Roman" w:hAnsi="Times New Roman" w:cs="Times New Roman"/>
+          <w:lang w:val="en-US"/>
+        </w:rPr>
+        <w:t>complaintId</w:t>
+      </w:r>
+      <w:proofErr w:type="spellEnd"/>
+      <w:r>
+        <w:rPr>
+          <w:rFonts w:ascii="Times New Roman" w:hAnsi="Times New Roman" w:cs="Times New Roman"/>
+          <w:lang w:val="en-US"/>
+        </w:rPr>
+        <w:t>}</w:t>
+      </w:r>
+    </w:p>
+    <w:p>
+      <w:pPr>
+        <w:pStyle w:val="ListParagraph"/>
+        <w:ind w:left="1560"/>
+        <w:rPr>
+          <w:rFonts w:ascii="Times New Roman" w:hAnsi="Times New Roman" w:cs="Times New Roman"/>
+          <w:lang w:val="en-US"/>
+        </w:rPr>
+      </w:pPr>
+    </w:p>
+    <w:p>
+      <w:pPr>
+        <w:pStyle w:val="ListParagraph"/>
+        <w:ind w:left="1134"/>
+        <w:rPr>
+          <w:rFonts w:ascii="Times New Roman" w:hAnsi="Times New Roman" w:cs="Times New Roman"/>
+          <w:lang w:val="en-US"/>
+        </w:rPr>
+      </w:pPr>
+    </w:p>
+    <w:p>
+      <w:pPr>
+        <w:pStyle w:val="NoSpacing"/>
+        <w:rPr>
+          <w:lang w:val="en-US"/>
+        </w:rPr>
+      </w:pPr>
+    </w:p>
+    <w:p>
+      <w:pPr>
+        <w:pStyle w:val="NoSpacing"/>
+        <w:rPr>
+          <w:lang w:val="en-US"/>
+        </w:rPr>
+      </w:pPr>
     </w:p>
     <w:p>
       <w:pPr>
@@ -5075,6 +5899,7 @@
           <w:numId w:val="6"/>
         </w:numPr>
         <w:spacing w:line="276" w:lineRule="auto"/>
+        <w:ind w:left="1560"/>
         <w:rPr>
           <w:rFonts w:ascii="Times New Roman" w:hAnsi="Times New Roman" w:cs="Times New Roman"/>
         </w:rPr>
@@ -5102,6 +5927,7 @@
           <w:numId w:val="6"/>
         </w:numPr>
         <w:spacing w:line="276" w:lineRule="auto"/>
+        <w:ind w:left="1560"/>
         <w:rPr>
           <w:rFonts w:ascii="Times New Roman" w:hAnsi="Times New Roman" w:cs="Times New Roman"/>
         </w:rPr>
@@ -5185,6 +6011,7 @@
           <w:numId w:val="6"/>
         </w:numPr>
         <w:spacing w:line="276" w:lineRule="auto"/>
+        <w:ind w:left="1276"/>
         <w:rPr>
           <w:rFonts w:ascii="Times New Roman" w:hAnsi="Times New Roman" w:cs="Times New Roman"/>
         </w:rPr>
@@ -5336,6 +6163,7 @@
           <w:numId w:val="6"/>
         </w:numPr>
         <w:spacing w:line="276" w:lineRule="auto"/>
+        <w:ind w:left="1276"/>
         <w:rPr>
           <w:rFonts w:ascii="Times New Roman" w:hAnsi="Times New Roman" w:cs="Times New Roman"/>
         </w:rPr>
@@ -5375,6 +6203,7 @@
           <w:numId w:val="6"/>
         </w:numPr>
         <w:spacing w:line="276" w:lineRule="auto"/>
+        <w:ind w:left="1276"/>
         <w:rPr>
           <w:rFonts w:ascii="Times New Roman" w:hAnsi="Times New Roman" w:cs="Times New Roman"/>
         </w:rPr>
@@ -5404,6 +6233,7 @@
           <w:numId w:val="6"/>
         </w:numPr>
         <w:spacing w:line="276" w:lineRule="auto"/>
+        <w:ind w:left="1276"/>
         <w:rPr>
           <w:rFonts w:ascii="Times New Roman" w:hAnsi="Times New Roman" w:cs="Times New Roman"/>
         </w:rPr>
@@ -5439,6 +6269,7 @@
           <w:numId w:val="6"/>
         </w:numPr>
         <w:spacing w:line="276" w:lineRule="auto"/>
+        <w:ind w:left="1276"/>
         <w:rPr>
           <w:rFonts w:ascii="Times New Roman" w:hAnsi="Times New Roman" w:cs="Times New Roman"/>
         </w:rPr>
@@ -5466,6 +6297,7 @@
           <w:numId w:val="6"/>
         </w:numPr>
         <w:spacing w:line="276" w:lineRule="auto"/>
+        <w:ind w:left="1276"/>
         <w:rPr>
           <w:rFonts w:ascii="Times New Roman" w:hAnsi="Times New Roman" w:cs="Times New Roman"/>
         </w:rPr>
@@ -5495,6 +6327,7 @@
           <w:numId w:val="6"/>
         </w:numPr>
         <w:spacing w:line="276" w:lineRule="auto"/>
+        <w:ind w:left="1276"/>
         <w:rPr>
           <w:rFonts w:ascii="Times New Roman" w:hAnsi="Times New Roman" w:cs="Times New Roman"/>
         </w:rPr>
@@ -5590,7 +6423,7 @@
           <w:numId w:val="6"/>
         </w:numPr>
         <w:spacing w:line="276" w:lineRule="auto"/>
-        <w:ind w:left="993" w:hanging="589"/>
+        <w:ind w:left="1134" w:hanging="589"/>
         <w:rPr>
           <w:rFonts w:ascii="Times New Roman" w:hAnsi="Times New Roman" w:cs="Times New Roman"/>
         </w:rPr>
@@ -5629,6 +6462,7 @@
           <w:noProof/>
           <w:lang w:val="en-US"/>
         </w:rPr>
+        <w:lastRenderedPageBreak/>
         <w:drawing>
           <wp:inline distT="0" distB="0" distL="0" distR="0" wp14:anchorId="1EFDB64C" wp14:editId="1E470945">
             <wp:extent cx="6645910" cy="5141595"/>
@@ -5688,7 +6522,7 @@
           <w:numId w:val="6"/>
         </w:numPr>
         <w:spacing w:line="276" w:lineRule="auto"/>
-        <w:ind w:left="993" w:hanging="567"/>
+        <w:ind w:left="1134" w:hanging="567"/>
         <w:rPr>
           <w:rFonts w:ascii="Times New Roman" w:hAnsi="Times New Roman" w:cs="Times New Roman"/>
         </w:rPr>
@@ -5713,6 +6547,7 @@
     <w:p>
       <w:pPr>
         <w:pStyle w:val="NoSpacing"/>
+        <w:ind w:left="1134"/>
         <w:rPr>
           <w:lang w:val="en-US"/>
         </w:rPr>
@@ -5721,6 +6556,7 @@
     <w:p>
       <w:pPr>
         <w:pStyle w:val="NoSpacing"/>
+        <w:ind w:left="1134"/>
         <w:rPr>
           <w:lang w:val="en-US"/>
         </w:rPr>
@@ -5734,7 +6570,7 @@
           <w:numId w:val="6"/>
         </w:numPr>
         <w:spacing w:line="276" w:lineRule="auto"/>
-        <w:ind w:left="993" w:hanging="567"/>
+        <w:ind w:left="1134" w:hanging="567"/>
         <w:rPr>
           <w:rFonts w:ascii="Times New Roman" w:hAnsi="Times New Roman" w:cs="Times New Roman"/>
         </w:rPr>
@@ -5765,6 +6601,7 @@
     <w:p>
       <w:pPr>
         <w:pStyle w:val="NoSpacing"/>
+        <w:ind w:left="1134"/>
         <w:rPr>
           <w:lang w:val="en-US"/>
         </w:rPr>
@@ -5773,6 +6610,7 @@
     <w:p>
       <w:pPr>
         <w:pStyle w:val="NoSpacing"/>
+        <w:ind w:left="1134"/>
         <w:rPr>
           <w:lang w:val="en-US"/>
         </w:rPr>
@@ -5789,7 +6627,7 @@
           <w:tab w:val="num" w:pos="1276"/>
         </w:tabs>
         <w:spacing w:line="276" w:lineRule="auto"/>
-        <w:ind w:left="993" w:hanging="567"/>
+        <w:ind w:left="1134" w:hanging="567"/>
         <w:rPr>
           <w:rFonts w:ascii="Times New Roman" w:hAnsi="Times New Roman" w:cs="Times New Roman"/>
         </w:rPr>
@@ -5812,6 +6650,7 @@
     <w:p>
       <w:pPr>
         <w:pStyle w:val="NoSpacing"/>
+        <w:ind w:left="1134"/>
         <w:rPr>
           <w:lang w:val="en-US"/>
         </w:rPr>
@@ -5820,6 +6659,7 @@
     <w:p>
       <w:pPr>
         <w:pStyle w:val="NoSpacing"/>
+        <w:ind w:left="1134"/>
         <w:rPr>
           <w:lang w:val="en-US"/>
         </w:rPr>
@@ -5836,7 +6676,7 @@
           <w:tab w:val="num" w:pos="1276"/>
         </w:tabs>
         <w:spacing w:line="276" w:lineRule="auto"/>
-        <w:ind w:left="993" w:hanging="567"/>
+        <w:ind w:left="1134" w:hanging="567"/>
         <w:rPr>
           <w:rFonts w:ascii="Times New Roman" w:hAnsi="Times New Roman" w:cs="Times New Roman"/>
         </w:rPr>
@@ -5861,6 +6701,7 @@
     <w:p>
       <w:pPr>
         <w:pStyle w:val="NoSpacing"/>
+        <w:ind w:left="1134"/>
         <w:rPr>
           <w:lang w:val="en-US"/>
         </w:rPr>
@@ -5869,6 +6710,7 @@
     <w:p>
       <w:pPr>
         <w:pStyle w:val="NoSpacing"/>
+        <w:ind w:left="1134"/>
         <w:rPr>
           <w:lang w:val="en-US"/>
         </w:rPr>
@@ -5885,7 +6727,7 @@
           <w:tab w:val="num" w:pos="1276"/>
         </w:tabs>
         <w:spacing w:line="276" w:lineRule="auto"/>
-        <w:ind w:left="993" w:hanging="567"/>
+        <w:ind w:left="1134" w:hanging="567"/>
         <w:rPr>
           <w:rFonts w:ascii="Times New Roman" w:hAnsi="Times New Roman" w:cs="Times New Roman"/>
         </w:rPr>
@@ -6471,6 +7313,92 @@
     </w:lvl>
   </w:abstractNum>
   <w:abstractNum w:abstractNumId="1" w15:restartNumberingAfterBreak="0">
+    <w:nsid w:val="1D241EA0"/>
+    <w:multiLevelType w:val="hybridMultilevel"/>
+    <w:tmpl w:val="3556973C"/>
+    <w:lvl w:ilvl="0" w:tplc="04090015">
+      <w:start w:val="1"/>
+      <w:numFmt w:val="upperLetter"/>
+      <w:lvlText w:val="%1."/>
+      <w:lvlJc w:val="left"/>
+      <w:pPr>
+        <w:ind w:left="720" w:hanging="360"/>
+      </w:pPr>
+    </w:lvl>
+    <w:lvl w:ilvl="1" w:tplc="04090019" w:tentative="1">
+      <w:start w:val="1"/>
+      <w:numFmt w:val="lowerLetter"/>
+      <w:lvlText w:val="%2."/>
+      <w:lvlJc w:val="left"/>
+      <w:pPr>
+        <w:ind w:left="1440" w:hanging="360"/>
+      </w:pPr>
+    </w:lvl>
+    <w:lvl w:ilvl="2" w:tplc="0409001B" w:tentative="1">
+      <w:start w:val="1"/>
+      <w:numFmt w:val="lowerRoman"/>
+      <w:lvlText w:val="%3."/>
+      <w:lvlJc w:val="right"/>
+      <w:pPr>
+        <w:ind w:left="2160" w:hanging="180"/>
+      </w:pPr>
+    </w:lvl>
+    <w:lvl w:ilvl="3" w:tplc="0409000F" w:tentative="1">
+      <w:start w:val="1"/>
+      <w:numFmt w:val="decimal"/>
+      <w:lvlText w:val="%4."/>
+      <w:lvlJc w:val="left"/>
+      <w:pPr>
+        <w:ind w:left="2880" w:hanging="360"/>
+      </w:pPr>
+    </w:lvl>
+    <w:lvl w:ilvl="4" w:tplc="04090019" w:tentative="1">
+      <w:start w:val="1"/>
+      <w:numFmt w:val="lowerLetter"/>
+      <w:lvlText w:val="%5."/>
+      <w:lvlJc w:val="left"/>
+      <w:pPr>
+        <w:ind w:left="3600" w:hanging="360"/>
+      </w:pPr>
+    </w:lvl>
+    <w:lvl w:ilvl="5" w:tplc="0409001B" w:tentative="1">
+      <w:start w:val="1"/>
+      <w:numFmt w:val="lowerRoman"/>
+      <w:lvlText w:val="%6."/>
+      <w:lvlJc w:val="right"/>
+      <w:pPr>
+        <w:ind w:left="4320" w:hanging="180"/>
+      </w:pPr>
+    </w:lvl>
+    <w:lvl w:ilvl="6" w:tplc="0409000F" w:tentative="1">
+      <w:start w:val="1"/>
+      <w:numFmt w:val="decimal"/>
+      <w:lvlText w:val="%7."/>
+      <w:lvlJc w:val="left"/>
+      <w:pPr>
+        <w:ind w:left="5040" w:hanging="360"/>
+      </w:pPr>
+    </w:lvl>
+    <w:lvl w:ilvl="7" w:tplc="04090019" w:tentative="1">
+      <w:start w:val="1"/>
+      <w:numFmt w:val="lowerLetter"/>
+      <w:lvlText w:val="%8."/>
+      <w:lvlJc w:val="left"/>
+      <w:pPr>
+        <w:ind w:left="5760" w:hanging="360"/>
+      </w:pPr>
+    </w:lvl>
+    <w:lvl w:ilvl="8" w:tplc="0409001B" w:tentative="1">
+      <w:start w:val="1"/>
+      <w:numFmt w:val="lowerRoman"/>
+      <w:lvlText w:val="%9."/>
+      <w:lvlJc w:val="right"/>
+      <w:pPr>
+        <w:ind w:left="6480" w:hanging="180"/>
+      </w:pPr>
+    </w:lvl>
+  </w:abstractNum>
+  <w:abstractNum w:abstractNumId="2" w15:restartNumberingAfterBreak="0">
     <w:nsid w:val="35CF0142"/>
     <w:multiLevelType w:val="hybridMultilevel"/>
     <w:tmpl w:val="E51AA43C"/>
@@ -6582,7 +7510,7 @@
       </w:rPr>
     </w:lvl>
   </w:abstractNum>
-  <w:abstractNum w:abstractNumId="2" w15:restartNumberingAfterBreak="0">
+  <w:abstractNum w:abstractNumId="3" w15:restartNumberingAfterBreak="0">
     <w:nsid w:val="3B1D050D"/>
     <w:multiLevelType w:val="hybridMultilevel"/>
     <w:tmpl w:val="195413B6"/>
@@ -6694,7 +7622,7 @@
       </w:rPr>
     </w:lvl>
   </w:abstractNum>
-  <w:abstractNum w:abstractNumId="3" w15:restartNumberingAfterBreak="0">
+  <w:abstractNum w:abstractNumId="4" w15:restartNumberingAfterBreak="0">
     <w:nsid w:val="4DD06D38"/>
     <w:multiLevelType w:val="hybridMultilevel"/>
     <w:tmpl w:val="6C88FC64"/>
@@ -6806,7 +7734,7 @@
       </w:rPr>
     </w:lvl>
   </w:abstractNum>
-  <w:abstractNum w:abstractNumId="4" w15:restartNumberingAfterBreak="0">
+  <w:abstractNum w:abstractNumId="5" w15:restartNumberingAfterBreak="0">
     <w:nsid w:val="5CBA20D0"/>
     <w:multiLevelType w:val="multilevel"/>
     <w:tmpl w:val="6972D802"/>
@@ -6929,7 +7857,7 @@
       </w:rPr>
     </w:lvl>
   </w:abstractNum>
-  <w:abstractNum w:abstractNumId="5" w15:restartNumberingAfterBreak="0">
+  <w:abstractNum w:abstractNumId="6" w15:restartNumberingAfterBreak="0">
     <w:nsid w:val="65E71CE2"/>
     <w:multiLevelType w:val="multilevel"/>
     <w:tmpl w:val="6972D802"/>
@@ -7052,7 +7980,7 @@
       </w:rPr>
     </w:lvl>
   </w:abstractNum>
-  <w:abstractNum w:abstractNumId="6" w15:restartNumberingAfterBreak="0">
+  <w:abstractNum w:abstractNumId="7" w15:restartNumberingAfterBreak="0">
     <w:nsid w:val="7A1C6144"/>
     <w:multiLevelType w:val="hybridMultilevel"/>
     <w:tmpl w:val="6862F22C"/>
@@ -7168,22 +8096,25 @@
     <w:abstractNumId w:val="0"/>
   </w:num>
   <w:num w:numId="2" w16cid:durableId="2056659196">
+    <w:abstractNumId w:val="7"/>
+  </w:num>
+  <w:num w:numId="3" w16cid:durableId="1404176850">
+    <w:abstractNumId w:val="4"/>
+  </w:num>
+  <w:num w:numId="4" w16cid:durableId="1798793704">
+    <w:abstractNumId w:val="3"/>
+  </w:num>
+  <w:num w:numId="5" w16cid:durableId="24018302">
+    <w:abstractNumId w:val="2"/>
+  </w:num>
+  <w:num w:numId="6" w16cid:durableId="1650011477">
+    <w:abstractNumId w:val="5"/>
+  </w:num>
+  <w:num w:numId="7" w16cid:durableId="906568894">
     <w:abstractNumId w:val="6"/>
   </w:num>
-  <w:num w:numId="3" w16cid:durableId="1404176850">
-    <w:abstractNumId w:val="3"/>
-  </w:num>
-  <w:num w:numId="4" w16cid:durableId="1798793704">
-    <w:abstractNumId w:val="2"/>
-  </w:num>
-  <w:num w:numId="5" w16cid:durableId="24018302">
+  <w:num w:numId="8" w16cid:durableId="158933541">
     <w:abstractNumId w:val="1"/>
-  </w:num>
-  <w:num w:numId="6" w16cid:durableId="1650011477">
-    <w:abstractNumId w:val="4"/>
-  </w:num>
-  <w:num w:numId="7" w16cid:durableId="906568894">
-    <w:abstractNumId w:val="5"/>
   </w:num>
 </w:numbering>
 </file>

</xml_diff>